<commit_message>
Having updated Meeting Minutes 2.
</commit_message>
<xml_diff>
--- a/Meeting Minutes/MeetingMinutes 1.docx
+++ b/Meeting Minutes/MeetingMinutes 1.docx
@@ -190,7 +190,7 @@
           <w:p>
             <w:pPr>
               <w:rPr>
-                <w:rFonts w:asciiTheme="minorHAnsi" w:hAnsiTheme="minorHAnsi" w:hint="eastAsia"/>
+                <w:rFonts w:asciiTheme="minorHAnsi" w:hAnsiTheme="minorHAnsi"/>
                 <w:sz w:val="24"/>
                 <w:lang w:eastAsia="zh-CN"/>
               </w:rPr>
@@ -284,7 +284,7 @@
           <w:p>
             <w:pPr>
               <w:rPr>
-                <w:rFonts w:asciiTheme="minorHAnsi" w:hAnsiTheme="minorHAnsi" w:hint="eastAsia"/>
+                <w:rFonts w:asciiTheme="minorHAnsi" w:hAnsiTheme="minorHAnsi"/>
                 <w:sz w:val="24"/>
                 <w:lang w:eastAsia="zh-CN"/>
               </w:rPr>
@@ -423,7 +423,7 @@
           <w:p>
             <w:pPr>
               <w:rPr>
-                <w:rFonts w:asciiTheme="minorHAnsi" w:hAnsiTheme="minorHAnsi" w:hint="eastAsia"/>
+                <w:rFonts w:asciiTheme="minorHAnsi" w:hAnsiTheme="minorHAnsi"/>
                 <w:sz w:val="24"/>
                 <w:lang w:eastAsia="zh-CN"/>
               </w:rPr>
@@ -582,34 +582,34 @@
           <w:p>
             <w:pPr>
               <w:rPr>
+                <w:rFonts w:asciiTheme="minorHAnsi" w:hAnsiTheme="minorHAnsi"/>
+                <w:sz w:val="24"/>
+                <w:lang w:eastAsia="zh-CN"/>
+              </w:rPr>
+            </w:pPr>
+            <w:r>
+              <w:rPr>
+                <w:rFonts w:asciiTheme="minorHAnsi" w:hAnsiTheme="minorHAnsi"/>
+                <w:sz w:val="24"/>
+                <w:lang w:eastAsia="zh-CN"/>
+              </w:rPr>
+              <w:t>(1) Creating the WeChat group of our team.</w:t>
+            </w:r>
+          </w:p>
+          <w:p>
+            <w:pPr>
+              <w:rPr>
+                <w:rFonts w:asciiTheme="minorHAnsi" w:hAnsiTheme="minorHAnsi"/>
+                <w:sz w:val="24"/>
+                <w:lang w:eastAsia="zh-CN"/>
+              </w:rPr>
+            </w:pPr>
+            <w:r>
+              <w:rPr>
                 <w:rFonts w:asciiTheme="minorHAnsi" w:hAnsiTheme="minorHAnsi" w:hint="eastAsia"/>
                 <w:sz w:val="24"/>
                 <w:lang w:eastAsia="zh-CN"/>
               </w:rPr>
-            </w:pPr>
-            <w:r>
-              <w:rPr>
-                <w:rFonts w:asciiTheme="minorHAnsi" w:hAnsiTheme="minorHAnsi"/>
-                <w:sz w:val="24"/>
-                <w:lang w:eastAsia="zh-CN"/>
-              </w:rPr>
-              <w:t>(1) Creating the WeChat group of our team.</w:t>
-            </w:r>
-          </w:p>
-          <w:p>
-            <w:pPr>
-              <w:rPr>
-                <w:rFonts w:asciiTheme="minorHAnsi" w:hAnsiTheme="minorHAnsi" w:hint="eastAsia"/>
-                <w:sz w:val="24"/>
-                <w:lang w:eastAsia="zh-CN"/>
-              </w:rPr>
-            </w:pPr>
-            <w:r>
-              <w:rPr>
-                <w:rFonts w:asciiTheme="minorHAnsi" w:hAnsiTheme="minorHAnsi" w:hint="eastAsia"/>
-                <w:sz w:val="24"/>
-                <w:lang w:eastAsia="zh-CN"/>
-              </w:rPr>
               <w:t>(</w:t>
             </w:r>
             <w:r>
@@ -620,6 +620,15 @@
               </w:rPr>
               <w:t>2) Registering our team information on Canvas.</w:t>
             </w:r>
+          </w:p>
+          <w:p>
+            <w:pPr>
+              <w:rPr>
+                <w:rFonts w:asciiTheme="minorHAnsi" w:hAnsiTheme="minorHAnsi"/>
+                <w:sz w:val="24"/>
+                <w:lang w:eastAsia="zh-CN"/>
+              </w:rPr>
+            </w:pPr>
           </w:p>
         </w:tc>
         <w:tc>
@@ -629,7 +638,7 @@
           <w:p>
             <w:pPr>
               <w:rPr>
-                <w:rFonts w:asciiTheme="minorHAnsi" w:hAnsiTheme="minorHAnsi" w:hint="eastAsia"/>
+                <w:rFonts w:asciiTheme="minorHAnsi" w:hAnsiTheme="minorHAnsi"/>
                 <w:sz w:val="24"/>
                 <w:lang w:eastAsia="zh-CN"/>
               </w:rPr>
@@ -693,23 +702,7 @@
                 <w:sz w:val="24"/>
                 <w:lang w:eastAsia="zh-CN"/>
               </w:rPr>
-              <w:t>8</w:t>
-            </w:r>
-            <w:r>
-              <w:rPr>
-                <w:rFonts w:asciiTheme="minorHAnsi" w:hAnsiTheme="minorHAnsi"/>
-                <w:sz w:val="24"/>
-                <w:lang w:eastAsia="zh-CN"/>
-              </w:rPr>
-              <w:t>/</w:t>
-            </w:r>
-            <w:r>
-              <w:rPr>
-                <w:rFonts w:asciiTheme="minorHAnsi" w:hAnsiTheme="minorHAnsi"/>
-                <w:sz w:val="24"/>
-                <w:lang w:eastAsia="zh-CN"/>
-              </w:rPr>
-              <w:t>24</w:t>
+              <w:t>8/24</w:t>
             </w:r>
           </w:p>
         </w:tc>
@@ -722,10 +715,35 @@
           <w:p>
             <w:pPr>
               <w:rPr>
+                <w:rFonts w:asciiTheme="minorHAnsi" w:hAnsiTheme="minorHAnsi"/>
+                <w:sz w:val="24"/>
+                <w:lang w:eastAsia="zh-CN"/>
+              </w:rPr>
+            </w:pPr>
+            <w:r>
+              <w:rPr>
                 <w:rFonts w:asciiTheme="minorHAnsi" w:hAnsiTheme="minorHAnsi" w:hint="eastAsia"/>
                 <w:sz w:val="24"/>
                 <w:lang w:eastAsia="zh-CN"/>
               </w:rPr>
+              <w:t>A</w:t>
+            </w:r>
+            <w:r>
+              <w:rPr>
+                <w:rFonts w:asciiTheme="minorHAnsi" w:hAnsiTheme="minorHAnsi"/>
+                <w:sz w:val="24"/>
+                <w:lang w:eastAsia="zh-CN"/>
+              </w:rPr>
+              <w:t>ssignment 1 Pre-preparation:</w:t>
+            </w:r>
+          </w:p>
+          <w:p>
+            <w:pPr>
+              <w:rPr>
+                <w:rFonts w:asciiTheme="minorHAnsi" w:hAnsiTheme="minorHAnsi"/>
+                <w:sz w:val="24"/>
+                <w:lang w:eastAsia="zh-CN"/>
+              </w:rPr>
             </w:pPr>
             <w:r>
               <w:rPr>
@@ -733,15 +751,15 @@
                 <w:sz w:val="24"/>
                 <w:lang w:eastAsia="zh-CN"/>
               </w:rPr>
-              <w:t>A</w:t>
-            </w:r>
-            <w:r>
-              <w:rPr>
-                <w:rFonts w:asciiTheme="minorHAnsi" w:hAnsiTheme="minorHAnsi"/>
-                <w:sz w:val="24"/>
-                <w:lang w:eastAsia="zh-CN"/>
-              </w:rPr>
-              <w:t>ssignment 1 Pre-preparation:</w:t>
+              <w:t>(</w:t>
+            </w:r>
+            <w:r>
+              <w:rPr>
+                <w:rFonts w:asciiTheme="minorHAnsi" w:hAnsiTheme="minorHAnsi"/>
+                <w:sz w:val="24"/>
+                <w:lang w:eastAsia="zh-CN"/>
+              </w:rPr>
+              <w:t>1) Downloading all the data required from Kaggle.</w:t>
             </w:r>
           </w:p>
           <w:p>
@@ -766,33 +784,17 @@
                 <w:sz w:val="24"/>
                 <w:lang w:eastAsia="zh-CN"/>
               </w:rPr>
-              <w:t>1) Downloading all the data required from Kaggle.</w:t>
-            </w:r>
-          </w:p>
-          <w:p>
-            <w:pPr>
-              <w:rPr>
-                <w:rFonts w:asciiTheme="minorHAnsi" w:hAnsiTheme="minorHAnsi" w:hint="eastAsia"/>
-                <w:sz w:val="24"/>
-                <w:lang w:eastAsia="zh-CN"/>
-              </w:rPr>
-            </w:pPr>
-            <w:r>
-              <w:rPr>
-                <w:rFonts w:asciiTheme="minorHAnsi" w:hAnsiTheme="minorHAnsi" w:hint="eastAsia"/>
-                <w:sz w:val="24"/>
-                <w:lang w:eastAsia="zh-CN"/>
-              </w:rPr>
-              <w:t>(</w:t>
-            </w:r>
-            <w:r>
-              <w:rPr>
-                <w:rFonts w:asciiTheme="minorHAnsi" w:hAnsiTheme="minorHAnsi"/>
-                <w:sz w:val="24"/>
-                <w:lang w:eastAsia="zh-CN"/>
-              </w:rPr>
               <w:t>2) Reading the specification of assignment 1.</w:t>
             </w:r>
+          </w:p>
+          <w:p>
+            <w:pPr>
+              <w:rPr>
+                <w:rFonts w:asciiTheme="minorHAnsi" w:hAnsiTheme="minorHAnsi"/>
+                <w:sz w:val="24"/>
+                <w:lang w:eastAsia="zh-CN"/>
+              </w:rPr>
+            </w:pPr>
           </w:p>
         </w:tc>
         <w:tc>
@@ -865,23 +867,7 @@
                 <w:sz w:val="24"/>
                 <w:lang w:eastAsia="zh-CN"/>
               </w:rPr>
-              <w:t>8</w:t>
-            </w:r>
-            <w:r>
-              <w:rPr>
-                <w:rFonts w:asciiTheme="minorHAnsi" w:hAnsiTheme="minorHAnsi"/>
-                <w:sz w:val="24"/>
-                <w:lang w:eastAsia="zh-CN"/>
-              </w:rPr>
-              <w:t>/</w:t>
-            </w:r>
-            <w:r>
-              <w:rPr>
-                <w:rFonts w:asciiTheme="minorHAnsi" w:hAnsiTheme="minorHAnsi"/>
-                <w:sz w:val="24"/>
-                <w:lang w:eastAsia="zh-CN"/>
-              </w:rPr>
-              <w:t>31</w:t>
+              <w:t>8/31</w:t>
             </w:r>
           </w:p>
         </w:tc>
@@ -1050,14 +1036,6 @@
       <w:r>
         <w:t>Items discussed and decisions made</w:t>
       </w:r>
-    </w:p>
-    <w:p>
-      <w:pPr>
-        <w:rPr>
-          <w:rFonts w:asciiTheme="minorHAnsi" w:hAnsiTheme="minorHAnsi"/>
-          <w:sz w:val="24"/>
-        </w:rPr>
-      </w:pPr>
     </w:p>
     <w:tbl>
       <w:tblPr>
@@ -1123,7 +1101,7 @@
           <w:p>
             <w:pPr>
               <w:rPr>
-                <w:rFonts w:asciiTheme="minorHAnsi" w:hAnsiTheme="minorHAnsi" w:hint="eastAsia"/>
+                <w:rFonts w:asciiTheme="minorHAnsi" w:hAnsiTheme="minorHAnsi"/>
                 <w:sz w:val="24"/>
                 <w:lang w:eastAsia="zh-CN"/>
               </w:rPr>
@@ -1161,7 +1139,7 @@
           <w:p>
             <w:pPr>
               <w:rPr>
-                <w:rFonts w:asciiTheme="minorHAnsi" w:hAnsiTheme="minorHAnsi" w:hint="eastAsia"/>
+                <w:rFonts w:asciiTheme="minorHAnsi" w:hAnsiTheme="minorHAnsi"/>
                 <w:sz w:val="24"/>
                 <w:lang w:eastAsia="zh-CN"/>
               </w:rPr>
@@ -1193,7 +1171,7 @@
           <w:p>
             <w:pPr>
               <w:rPr>
-                <w:rFonts w:asciiTheme="minorHAnsi" w:hAnsiTheme="minorHAnsi" w:hint="eastAsia"/>
+                <w:rFonts w:asciiTheme="minorHAnsi" w:hAnsiTheme="minorHAnsi"/>
                 <w:sz w:val="24"/>
                 <w:lang w:eastAsia="zh-CN"/>
               </w:rPr>
@@ -1262,7 +1240,7 @@
           <w:p>
             <w:pPr>
               <w:rPr>
-                <w:rFonts w:asciiTheme="minorHAnsi" w:hAnsiTheme="minorHAnsi" w:hint="eastAsia"/>
+                <w:rFonts w:asciiTheme="minorHAnsi" w:hAnsiTheme="minorHAnsi"/>
                 <w:sz w:val="24"/>
                 <w:lang w:eastAsia="zh-CN"/>
               </w:rPr>
@@ -1332,7 +1310,7 @@
           <w:p>
             <w:pPr>
               <w:rPr>
-                <w:rFonts w:asciiTheme="minorHAnsi" w:hAnsiTheme="minorHAnsi" w:hint="eastAsia"/>
+                <w:rFonts w:asciiTheme="minorHAnsi" w:hAnsiTheme="minorHAnsi"/>
                 <w:sz w:val="24"/>
                 <w:lang w:eastAsia="zh-CN"/>
               </w:rPr>
@@ -1396,7 +1374,7 @@
           <w:p>
             <w:pPr>
               <w:rPr>
-                <w:rFonts w:asciiTheme="minorHAnsi" w:hAnsiTheme="minorHAnsi" w:hint="eastAsia"/>
+                <w:rFonts w:asciiTheme="minorHAnsi" w:hAnsiTheme="minorHAnsi"/>
                 <w:sz w:val="24"/>
                 <w:lang w:eastAsia="zh-CN"/>
               </w:rPr>
@@ -1452,15 +1430,7 @@
                 <w:sz w:val="24"/>
                 <w:lang w:eastAsia="zh-CN"/>
               </w:rPr>
-              <w:t xml:space="preserve">rying </w:t>
-            </w:r>
-            <w:r>
-              <w:rPr>
-                <w:rFonts w:asciiTheme="minorHAnsi" w:hAnsiTheme="minorHAnsi"/>
-                <w:sz w:val="24"/>
-                <w:lang w:eastAsia="zh-CN"/>
-              </w:rPr>
-              <w:t xml:space="preserve">to </w:t>
+              <w:t xml:space="preserve">rying to </w:t>
             </w:r>
             <w:r>
               <w:rPr>
@@ -1476,15 +1446,7 @@
                 <w:sz w:val="24"/>
                 <w:lang w:eastAsia="zh-CN"/>
               </w:rPr>
-              <w:t xml:space="preserve"> cut down the raw data</w:t>
-            </w:r>
-            <w:r>
-              <w:rPr>
-                <w:rFonts w:asciiTheme="minorHAnsi" w:hAnsiTheme="minorHAnsi"/>
-                <w:sz w:val="24"/>
-                <w:lang w:eastAsia="zh-CN"/>
-              </w:rPr>
-              <w:t>.</w:t>
+              <w:t xml:space="preserve"> cut down the raw data.</w:t>
             </w:r>
           </w:p>
         </w:tc>
@@ -1497,7 +1459,7 @@
           <w:p>
             <w:pPr>
               <w:rPr>
-                <w:rFonts w:asciiTheme="minorHAnsi" w:hAnsiTheme="minorHAnsi" w:hint="eastAsia"/>
+                <w:rFonts w:asciiTheme="minorHAnsi" w:hAnsiTheme="minorHAnsi"/>
                 <w:sz w:val="24"/>
                 <w:lang w:eastAsia="zh-CN"/>
               </w:rPr>
@@ -1704,6 +1666,15 @@
               <w:t xml:space="preserve"> before the deadline.</w:t>
             </w:r>
           </w:p>
+          <w:p>
+            <w:pPr>
+              <w:rPr>
+                <w:rFonts w:asciiTheme="minorHAnsi" w:hAnsiTheme="minorHAnsi"/>
+                <w:sz w:val="24"/>
+                <w:lang w:eastAsia="zh-CN"/>
+              </w:rPr>
+            </w:pPr>
+          </w:p>
         </w:tc>
         <w:tc>
           <w:tcPr>
@@ -1712,7 +1683,7 @@
           <w:p>
             <w:pPr>
               <w:rPr>
-                <w:rFonts w:asciiTheme="minorHAnsi" w:hAnsiTheme="minorHAnsi" w:hint="eastAsia"/>
+                <w:rFonts w:asciiTheme="minorHAnsi" w:hAnsiTheme="minorHAnsi"/>
                 <w:sz w:val="24"/>
                 <w:lang w:eastAsia="zh-CN"/>
               </w:rPr>
@@ -1742,7 +1713,7 @@
           <w:p>
             <w:pPr>
               <w:rPr>
-                <w:rFonts w:asciiTheme="minorHAnsi" w:hAnsiTheme="minorHAnsi" w:hint="eastAsia"/>
+                <w:rFonts w:asciiTheme="minorHAnsi" w:hAnsiTheme="minorHAnsi"/>
                 <w:sz w:val="24"/>
                 <w:lang w:eastAsia="zh-CN"/>
               </w:rPr>
@@ -1774,7 +1745,7 @@
           <w:p>
             <w:pPr>
               <w:rPr>
-                <w:rFonts w:asciiTheme="minorHAnsi" w:hAnsiTheme="minorHAnsi" w:hint="eastAsia"/>
+                <w:rFonts w:asciiTheme="minorHAnsi" w:hAnsiTheme="minorHAnsi"/>
                 <w:sz w:val="24"/>
                 <w:lang w:eastAsia="zh-CN"/>
               </w:rPr>
@@ -1868,7 +1839,7 @@
           <w:p>
             <w:pPr>
               <w:rPr>
-                <w:rFonts w:asciiTheme="minorHAnsi" w:hAnsiTheme="minorHAnsi" w:hint="eastAsia"/>
+                <w:rFonts w:asciiTheme="minorHAnsi" w:hAnsiTheme="minorHAnsi"/>
                 <w:sz w:val="24"/>
                 <w:lang w:eastAsia="zh-CN"/>
               </w:rPr>
@@ -1900,7 +1871,7 @@
           <w:p>
             <w:pPr>
               <w:rPr>
-                <w:rFonts w:asciiTheme="minorHAnsi" w:hAnsiTheme="minorHAnsi" w:hint="eastAsia"/>
+                <w:rFonts w:asciiTheme="minorHAnsi" w:hAnsiTheme="minorHAnsi"/>
                 <w:sz w:val="24"/>
                 <w:lang w:eastAsia="zh-CN"/>
               </w:rPr>
@@ -1956,7 +1927,7 @@
           <w:p>
             <w:pPr>
               <w:rPr>
-                <w:rFonts w:asciiTheme="minorHAnsi" w:hAnsiTheme="minorHAnsi" w:hint="eastAsia"/>
+                <w:rFonts w:asciiTheme="minorHAnsi" w:hAnsiTheme="minorHAnsi"/>
                 <w:sz w:val="24"/>
                 <w:lang w:eastAsia="zh-CN"/>
               </w:rPr>
@@ -2022,15 +1993,7 @@
                 <w:sz w:val="24"/>
                 <w:lang w:eastAsia="zh-CN"/>
               </w:rPr>
-              <w:t>020/09/0</w:t>
-            </w:r>
-            <w:r>
-              <w:rPr>
-                <w:rFonts w:asciiTheme="minorHAnsi" w:hAnsiTheme="minorHAnsi"/>
-                <w:sz w:val="24"/>
-                <w:lang w:eastAsia="zh-CN"/>
-              </w:rPr>
-              <w:t>3</w:t>
+              <w:t>020/09/03</w:t>
             </w:r>
           </w:p>
         </w:tc>
@@ -2093,7 +2056,7 @@
           <w:p>
             <w:pPr>
               <w:rPr>
-                <w:rFonts w:asciiTheme="minorHAnsi" w:hAnsiTheme="minorHAnsi" w:hint="eastAsia"/>
+                <w:rFonts w:asciiTheme="minorHAnsi" w:hAnsiTheme="minorHAnsi"/>
                 <w:sz w:val="24"/>
                 <w:lang w:eastAsia="zh-CN"/>
               </w:rPr>
@@ -2296,26 +2259,26 @@
           <w:p>
             <w:pPr>
               <w:rPr>
-                <w:rFonts w:asciiTheme="minorHAnsi" w:hAnsiTheme="minorHAnsi" w:hint="eastAsia"/>
-                <w:sz w:val="24"/>
-                <w:lang w:eastAsia="zh-CN"/>
-              </w:rPr>
-            </w:pPr>
-            <w:r>
-              <w:rPr>
-                <w:rFonts w:asciiTheme="minorHAnsi" w:hAnsiTheme="minorHAnsi" w:hint="eastAsia"/>
-                <w:sz w:val="24"/>
-                <w:lang w:eastAsia="zh-CN"/>
-              </w:rPr>
-              <w:t>Z</w:t>
-            </w:r>
-            <w:r>
-              <w:rPr>
-                <w:rFonts w:asciiTheme="minorHAnsi" w:hAnsiTheme="minorHAnsi"/>
-                <w:sz w:val="24"/>
-                <w:lang w:eastAsia="zh-CN"/>
-              </w:rPr>
-              <w:t>oom Online Meeting</w:t>
+                <w:rFonts w:asciiTheme="minorHAnsi" w:hAnsiTheme="minorHAnsi"/>
+                <w:sz w:val="24"/>
+                <w:lang w:eastAsia="zh-CN"/>
+              </w:rPr>
+            </w:pPr>
+            <w:r>
+              <w:rPr>
+                <w:rFonts w:asciiTheme="minorHAnsi" w:hAnsiTheme="minorHAnsi"/>
+                <w:sz w:val="24"/>
+                <w:lang w:eastAsia="zh-CN"/>
+              </w:rPr>
+              <w:t>WeChat</w:t>
+            </w:r>
+            <w:r>
+              <w:rPr>
+                <w:rFonts w:asciiTheme="minorHAnsi" w:hAnsiTheme="minorHAnsi"/>
+                <w:sz w:val="24"/>
+                <w:lang w:eastAsia="zh-CN"/>
+              </w:rPr>
+              <w:t xml:space="preserve"> Online Meeting</w:t>
             </w:r>
           </w:p>
         </w:tc>
@@ -2366,23 +2329,23 @@
                 <w:sz w:val="24"/>
                 <w:lang w:eastAsia="zh-CN"/>
               </w:rPr>
-              <w:t>020/09/0</w:t>
-            </w:r>
-            <w:r>
-              <w:rPr>
-                <w:rFonts w:asciiTheme="minorHAnsi" w:hAnsiTheme="minorHAnsi"/>
-                <w:sz w:val="24"/>
-                <w:lang w:eastAsia="zh-CN"/>
-              </w:rPr>
-              <w:t xml:space="preserve">4 19:00 </w:t>
-            </w:r>
-            <w:r>
-              <w:rPr>
-                <w:rFonts w:asciiTheme="minorHAnsi" w:hAnsiTheme="minorHAnsi"/>
-                <w:sz w:val="24"/>
-                <w:lang w:eastAsia="zh-CN"/>
-              </w:rPr>
-              <w:t>UTC + 10:00</w:t>
+              <w:t xml:space="preserve">020/09/04 </w:t>
+            </w:r>
+            <w:r>
+              <w:rPr>
+                <w:rFonts w:asciiTheme="minorHAnsi" w:hAnsiTheme="minorHAnsi"/>
+                <w:sz w:val="24"/>
+                <w:lang w:eastAsia="zh-CN"/>
+              </w:rPr>
+              <w:t>22</w:t>
+            </w:r>
+            <w:r>
+              <w:rPr>
+                <w:rFonts w:asciiTheme="minorHAnsi" w:hAnsiTheme="minorHAnsi"/>
+                <w:sz w:val="24"/>
+                <w:lang w:eastAsia="zh-CN"/>
+              </w:rPr>
+              <w:t>:00 UTC + 10:00</w:t>
             </w:r>
           </w:p>
         </w:tc>

</xml_diff>

<commit_message>
Revert "Having updated Meeting Minutes 2."
This reverts commit c69005148634b39a5d5ade72c11f502a29d83e32.
</commit_message>
<xml_diff>
--- a/Meeting Minutes/MeetingMinutes 1.docx
+++ b/Meeting Minutes/MeetingMinutes 1.docx
@@ -190,7 +190,7 @@
           <w:p>
             <w:pPr>
               <w:rPr>
-                <w:rFonts w:asciiTheme="minorHAnsi" w:hAnsiTheme="minorHAnsi"/>
+                <w:rFonts w:asciiTheme="minorHAnsi" w:hAnsiTheme="minorHAnsi" w:hint="eastAsia"/>
                 <w:sz w:val="24"/>
                 <w:lang w:eastAsia="zh-CN"/>
               </w:rPr>
@@ -284,7 +284,7 @@
           <w:p>
             <w:pPr>
               <w:rPr>
-                <w:rFonts w:asciiTheme="minorHAnsi" w:hAnsiTheme="minorHAnsi"/>
+                <w:rFonts w:asciiTheme="minorHAnsi" w:hAnsiTheme="minorHAnsi" w:hint="eastAsia"/>
                 <w:sz w:val="24"/>
                 <w:lang w:eastAsia="zh-CN"/>
               </w:rPr>
@@ -423,7 +423,7 @@
           <w:p>
             <w:pPr>
               <w:rPr>
-                <w:rFonts w:asciiTheme="minorHAnsi" w:hAnsiTheme="minorHAnsi"/>
+                <w:rFonts w:asciiTheme="minorHAnsi" w:hAnsiTheme="minorHAnsi" w:hint="eastAsia"/>
                 <w:sz w:val="24"/>
                 <w:lang w:eastAsia="zh-CN"/>
               </w:rPr>
@@ -582,7 +582,7 @@
           <w:p>
             <w:pPr>
               <w:rPr>
-                <w:rFonts w:asciiTheme="minorHAnsi" w:hAnsiTheme="minorHAnsi"/>
+                <w:rFonts w:asciiTheme="minorHAnsi" w:hAnsiTheme="minorHAnsi" w:hint="eastAsia"/>
                 <w:sz w:val="24"/>
                 <w:lang w:eastAsia="zh-CN"/>
               </w:rPr>
@@ -599,17 +599,17 @@
           <w:p>
             <w:pPr>
               <w:rPr>
-                <w:rFonts w:asciiTheme="minorHAnsi" w:hAnsiTheme="minorHAnsi"/>
-                <w:sz w:val="24"/>
-                <w:lang w:eastAsia="zh-CN"/>
-              </w:rPr>
-            </w:pPr>
-            <w:r>
-              <w:rPr>
                 <w:rFonts w:asciiTheme="minorHAnsi" w:hAnsiTheme="minorHAnsi" w:hint="eastAsia"/>
                 <w:sz w:val="24"/>
                 <w:lang w:eastAsia="zh-CN"/>
               </w:rPr>
+            </w:pPr>
+            <w:r>
+              <w:rPr>
+                <w:rFonts w:asciiTheme="minorHAnsi" w:hAnsiTheme="minorHAnsi" w:hint="eastAsia"/>
+                <w:sz w:val="24"/>
+                <w:lang w:eastAsia="zh-CN"/>
+              </w:rPr>
               <w:t>(</w:t>
             </w:r>
             <w:r>
@@ -620,15 +620,6 @@
               </w:rPr>
               <w:t>2) Registering our team information on Canvas.</w:t>
             </w:r>
-          </w:p>
-          <w:p>
-            <w:pPr>
-              <w:rPr>
-                <w:rFonts w:asciiTheme="minorHAnsi" w:hAnsiTheme="minorHAnsi"/>
-                <w:sz w:val="24"/>
-                <w:lang w:eastAsia="zh-CN"/>
-              </w:rPr>
-            </w:pPr>
           </w:p>
         </w:tc>
         <w:tc>
@@ -638,7 +629,7 @@
           <w:p>
             <w:pPr>
               <w:rPr>
-                <w:rFonts w:asciiTheme="minorHAnsi" w:hAnsiTheme="minorHAnsi"/>
+                <w:rFonts w:asciiTheme="minorHAnsi" w:hAnsiTheme="minorHAnsi" w:hint="eastAsia"/>
                 <w:sz w:val="24"/>
                 <w:lang w:eastAsia="zh-CN"/>
               </w:rPr>
@@ -702,7 +693,23 @@
                 <w:sz w:val="24"/>
                 <w:lang w:eastAsia="zh-CN"/>
               </w:rPr>
-              <w:t>8/24</w:t>
+              <w:t>8</w:t>
+            </w:r>
+            <w:r>
+              <w:rPr>
+                <w:rFonts w:asciiTheme="minorHAnsi" w:hAnsiTheme="minorHAnsi"/>
+                <w:sz w:val="24"/>
+                <w:lang w:eastAsia="zh-CN"/>
+              </w:rPr>
+              <w:t>/</w:t>
+            </w:r>
+            <w:r>
+              <w:rPr>
+                <w:rFonts w:asciiTheme="minorHAnsi" w:hAnsiTheme="minorHAnsi"/>
+                <w:sz w:val="24"/>
+                <w:lang w:eastAsia="zh-CN"/>
+              </w:rPr>
+              <w:t>24</w:t>
             </w:r>
           </w:p>
         </w:tc>
@@ -715,17 +722,17 @@
           <w:p>
             <w:pPr>
               <w:rPr>
-                <w:rFonts w:asciiTheme="minorHAnsi" w:hAnsiTheme="minorHAnsi"/>
-                <w:sz w:val="24"/>
-                <w:lang w:eastAsia="zh-CN"/>
-              </w:rPr>
-            </w:pPr>
-            <w:r>
-              <w:rPr>
                 <w:rFonts w:asciiTheme="minorHAnsi" w:hAnsiTheme="minorHAnsi" w:hint="eastAsia"/>
                 <w:sz w:val="24"/>
                 <w:lang w:eastAsia="zh-CN"/>
               </w:rPr>
+            </w:pPr>
+            <w:r>
+              <w:rPr>
+                <w:rFonts w:asciiTheme="minorHAnsi" w:hAnsiTheme="minorHAnsi" w:hint="eastAsia"/>
+                <w:sz w:val="24"/>
+                <w:lang w:eastAsia="zh-CN"/>
+              </w:rPr>
               <w:t>A</w:t>
             </w:r>
             <w:r>
@@ -765,17 +772,17 @@
           <w:p>
             <w:pPr>
               <w:rPr>
-                <w:rFonts w:asciiTheme="minorHAnsi" w:hAnsiTheme="minorHAnsi"/>
-                <w:sz w:val="24"/>
-                <w:lang w:eastAsia="zh-CN"/>
-              </w:rPr>
-            </w:pPr>
-            <w:r>
-              <w:rPr>
                 <w:rFonts w:asciiTheme="minorHAnsi" w:hAnsiTheme="minorHAnsi" w:hint="eastAsia"/>
                 <w:sz w:val="24"/>
                 <w:lang w:eastAsia="zh-CN"/>
               </w:rPr>
+            </w:pPr>
+            <w:r>
+              <w:rPr>
+                <w:rFonts w:asciiTheme="minorHAnsi" w:hAnsiTheme="minorHAnsi" w:hint="eastAsia"/>
+                <w:sz w:val="24"/>
+                <w:lang w:eastAsia="zh-CN"/>
+              </w:rPr>
               <w:t>(</w:t>
             </w:r>
             <w:r>
@@ -786,15 +793,6 @@
               </w:rPr>
               <w:t>2) Reading the specification of assignment 1.</w:t>
             </w:r>
-          </w:p>
-          <w:p>
-            <w:pPr>
-              <w:rPr>
-                <w:rFonts w:asciiTheme="minorHAnsi" w:hAnsiTheme="minorHAnsi"/>
-                <w:sz w:val="24"/>
-                <w:lang w:eastAsia="zh-CN"/>
-              </w:rPr>
-            </w:pPr>
           </w:p>
         </w:tc>
         <w:tc>
@@ -867,7 +865,23 @@
                 <w:sz w:val="24"/>
                 <w:lang w:eastAsia="zh-CN"/>
               </w:rPr>
-              <w:t>8/31</w:t>
+              <w:t>8</w:t>
+            </w:r>
+            <w:r>
+              <w:rPr>
+                <w:rFonts w:asciiTheme="minorHAnsi" w:hAnsiTheme="minorHAnsi"/>
+                <w:sz w:val="24"/>
+                <w:lang w:eastAsia="zh-CN"/>
+              </w:rPr>
+              <w:t>/</w:t>
+            </w:r>
+            <w:r>
+              <w:rPr>
+                <w:rFonts w:asciiTheme="minorHAnsi" w:hAnsiTheme="minorHAnsi"/>
+                <w:sz w:val="24"/>
+                <w:lang w:eastAsia="zh-CN"/>
+              </w:rPr>
+              <w:t>31</w:t>
             </w:r>
           </w:p>
         </w:tc>
@@ -1036,6 +1050,14 @@
       <w:r>
         <w:t>Items discussed and decisions made</w:t>
       </w:r>
+    </w:p>
+    <w:p>
+      <w:pPr>
+        <w:rPr>
+          <w:rFonts w:asciiTheme="minorHAnsi" w:hAnsiTheme="minorHAnsi"/>
+          <w:sz w:val="24"/>
+        </w:rPr>
+      </w:pPr>
     </w:p>
     <w:tbl>
       <w:tblPr>
@@ -1101,7 +1123,7 @@
           <w:p>
             <w:pPr>
               <w:rPr>
-                <w:rFonts w:asciiTheme="minorHAnsi" w:hAnsiTheme="minorHAnsi"/>
+                <w:rFonts w:asciiTheme="minorHAnsi" w:hAnsiTheme="minorHAnsi" w:hint="eastAsia"/>
                 <w:sz w:val="24"/>
                 <w:lang w:eastAsia="zh-CN"/>
               </w:rPr>
@@ -1139,7 +1161,7 @@
           <w:p>
             <w:pPr>
               <w:rPr>
-                <w:rFonts w:asciiTheme="minorHAnsi" w:hAnsiTheme="minorHAnsi"/>
+                <w:rFonts w:asciiTheme="minorHAnsi" w:hAnsiTheme="minorHAnsi" w:hint="eastAsia"/>
                 <w:sz w:val="24"/>
                 <w:lang w:eastAsia="zh-CN"/>
               </w:rPr>
@@ -1171,7 +1193,7 @@
           <w:p>
             <w:pPr>
               <w:rPr>
-                <w:rFonts w:asciiTheme="minorHAnsi" w:hAnsiTheme="minorHAnsi"/>
+                <w:rFonts w:asciiTheme="minorHAnsi" w:hAnsiTheme="minorHAnsi" w:hint="eastAsia"/>
                 <w:sz w:val="24"/>
                 <w:lang w:eastAsia="zh-CN"/>
               </w:rPr>
@@ -1240,7 +1262,7 @@
           <w:p>
             <w:pPr>
               <w:rPr>
-                <w:rFonts w:asciiTheme="minorHAnsi" w:hAnsiTheme="minorHAnsi"/>
+                <w:rFonts w:asciiTheme="minorHAnsi" w:hAnsiTheme="minorHAnsi" w:hint="eastAsia"/>
                 <w:sz w:val="24"/>
                 <w:lang w:eastAsia="zh-CN"/>
               </w:rPr>
@@ -1310,7 +1332,7 @@
           <w:p>
             <w:pPr>
               <w:rPr>
-                <w:rFonts w:asciiTheme="minorHAnsi" w:hAnsiTheme="minorHAnsi"/>
+                <w:rFonts w:asciiTheme="minorHAnsi" w:hAnsiTheme="minorHAnsi" w:hint="eastAsia"/>
                 <w:sz w:val="24"/>
                 <w:lang w:eastAsia="zh-CN"/>
               </w:rPr>
@@ -1374,7 +1396,7 @@
           <w:p>
             <w:pPr>
               <w:rPr>
-                <w:rFonts w:asciiTheme="minorHAnsi" w:hAnsiTheme="minorHAnsi"/>
+                <w:rFonts w:asciiTheme="minorHAnsi" w:hAnsiTheme="minorHAnsi" w:hint="eastAsia"/>
                 <w:sz w:val="24"/>
                 <w:lang w:eastAsia="zh-CN"/>
               </w:rPr>
@@ -1430,7 +1452,15 @@
                 <w:sz w:val="24"/>
                 <w:lang w:eastAsia="zh-CN"/>
               </w:rPr>
-              <w:t xml:space="preserve">rying to </w:t>
+              <w:t xml:space="preserve">rying </w:t>
+            </w:r>
+            <w:r>
+              <w:rPr>
+                <w:rFonts w:asciiTheme="minorHAnsi" w:hAnsiTheme="minorHAnsi"/>
+                <w:sz w:val="24"/>
+                <w:lang w:eastAsia="zh-CN"/>
+              </w:rPr>
+              <w:t xml:space="preserve">to </w:t>
             </w:r>
             <w:r>
               <w:rPr>
@@ -1446,7 +1476,15 @@
                 <w:sz w:val="24"/>
                 <w:lang w:eastAsia="zh-CN"/>
               </w:rPr>
-              <w:t xml:space="preserve"> cut down the raw data.</w:t>
+              <w:t xml:space="preserve"> cut down the raw data</w:t>
+            </w:r>
+            <w:r>
+              <w:rPr>
+                <w:rFonts w:asciiTheme="minorHAnsi" w:hAnsiTheme="minorHAnsi"/>
+                <w:sz w:val="24"/>
+                <w:lang w:eastAsia="zh-CN"/>
+              </w:rPr>
+              <w:t>.</w:t>
             </w:r>
           </w:p>
         </w:tc>
@@ -1459,7 +1497,7 @@
           <w:p>
             <w:pPr>
               <w:rPr>
-                <w:rFonts w:asciiTheme="minorHAnsi" w:hAnsiTheme="minorHAnsi"/>
+                <w:rFonts w:asciiTheme="minorHAnsi" w:hAnsiTheme="minorHAnsi" w:hint="eastAsia"/>
                 <w:sz w:val="24"/>
                 <w:lang w:eastAsia="zh-CN"/>
               </w:rPr>
@@ -1666,15 +1704,6 @@
               <w:t xml:space="preserve"> before the deadline.</w:t>
             </w:r>
           </w:p>
-          <w:p>
-            <w:pPr>
-              <w:rPr>
-                <w:rFonts w:asciiTheme="minorHAnsi" w:hAnsiTheme="minorHAnsi"/>
-                <w:sz w:val="24"/>
-                <w:lang w:eastAsia="zh-CN"/>
-              </w:rPr>
-            </w:pPr>
-          </w:p>
         </w:tc>
         <w:tc>
           <w:tcPr>
@@ -1683,7 +1712,7 @@
           <w:p>
             <w:pPr>
               <w:rPr>
-                <w:rFonts w:asciiTheme="minorHAnsi" w:hAnsiTheme="minorHAnsi"/>
+                <w:rFonts w:asciiTheme="minorHAnsi" w:hAnsiTheme="minorHAnsi" w:hint="eastAsia"/>
                 <w:sz w:val="24"/>
                 <w:lang w:eastAsia="zh-CN"/>
               </w:rPr>
@@ -1713,7 +1742,7 @@
           <w:p>
             <w:pPr>
               <w:rPr>
-                <w:rFonts w:asciiTheme="minorHAnsi" w:hAnsiTheme="minorHAnsi"/>
+                <w:rFonts w:asciiTheme="minorHAnsi" w:hAnsiTheme="minorHAnsi" w:hint="eastAsia"/>
                 <w:sz w:val="24"/>
                 <w:lang w:eastAsia="zh-CN"/>
               </w:rPr>
@@ -1745,7 +1774,7 @@
           <w:p>
             <w:pPr>
               <w:rPr>
-                <w:rFonts w:asciiTheme="minorHAnsi" w:hAnsiTheme="minorHAnsi"/>
+                <w:rFonts w:asciiTheme="minorHAnsi" w:hAnsiTheme="minorHAnsi" w:hint="eastAsia"/>
                 <w:sz w:val="24"/>
                 <w:lang w:eastAsia="zh-CN"/>
               </w:rPr>
@@ -1839,7 +1868,7 @@
           <w:p>
             <w:pPr>
               <w:rPr>
-                <w:rFonts w:asciiTheme="minorHAnsi" w:hAnsiTheme="minorHAnsi"/>
+                <w:rFonts w:asciiTheme="minorHAnsi" w:hAnsiTheme="minorHAnsi" w:hint="eastAsia"/>
                 <w:sz w:val="24"/>
                 <w:lang w:eastAsia="zh-CN"/>
               </w:rPr>
@@ -1871,7 +1900,7 @@
           <w:p>
             <w:pPr>
               <w:rPr>
-                <w:rFonts w:asciiTheme="minorHAnsi" w:hAnsiTheme="minorHAnsi"/>
+                <w:rFonts w:asciiTheme="minorHAnsi" w:hAnsiTheme="minorHAnsi" w:hint="eastAsia"/>
                 <w:sz w:val="24"/>
                 <w:lang w:eastAsia="zh-CN"/>
               </w:rPr>
@@ -1927,7 +1956,7 @@
           <w:p>
             <w:pPr>
               <w:rPr>
-                <w:rFonts w:asciiTheme="minorHAnsi" w:hAnsiTheme="minorHAnsi"/>
+                <w:rFonts w:asciiTheme="minorHAnsi" w:hAnsiTheme="minorHAnsi" w:hint="eastAsia"/>
                 <w:sz w:val="24"/>
                 <w:lang w:eastAsia="zh-CN"/>
               </w:rPr>
@@ -1993,7 +2022,15 @@
                 <w:sz w:val="24"/>
                 <w:lang w:eastAsia="zh-CN"/>
               </w:rPr>
-              <w:t>020/09/03</w:t>
+              <w:t>020/09/0</w:t>
+            </w:r>
+            <w:r>
+              <w:rPr>
+                <w:rFonts w:asciiTheme="minorHAnsi" w:hAnsiTheme="minorHAnsi"/>
+                <w:sz w:val="24"/>
+                <w:lang w:eastAsia="zh-CN"/>
+              </w:rPr>
+              <w:t>3</w:t>
             </w:r>
           </w:p>
         </w:tc>
@@ -2056,7 +2093,7 @@
           <w:p>
             <w:pPr>
               <w:rPr>
-                <w:rFonts w:asciiTheme="minorHAnsi" w:hAnsiTheme="minorHAnsi"/>
+                <w:rFonts w:asciiTheme="minorHAnsi" w:hAnsiTheme="minorHAnsi" w:hint="eastAsia"/>
                 <w:sz w:val="24"/>
                 <w:lang w:eastAsia="zh-CN"/>
               </w:rPr>
@@ -2259,26 +2296,26 @@
           <w:p>
             <w:pPr>
               <w:rPr>
-                <w:rFonts w:asciiTheme="minorHAnsi" w:hAnsiTheme="minorHAnsi"/>
-                <w:sz w:val="24"/>
-                <w:lang w:eastAsia="zh-CN"/>
-              </w:rPr>
-            </w:pPr>
-            <w:r>
-              <w:rPr>
-                <w:rFonts w:asciiTheme="minorHAnsi" w:hAnsiTheme="minorHAnsi"/>
-                <w:sz w:val="24"/>
-                <w:lang w:eastAsia="zh-CN"/>
-              </w:rPr>
-              <w:t>WeChat</w:t>
-            </w:r>
-            <w:r>
-              <w:rPr>
-                <w:rFonts w:asciiTheme="minorHAnsi" w:hAnsiTheme="minorHAnsi"/>
-                <w:sz w:val="24"/>
-                <w:lang w:eastAsia="zh-CN"/>
-              </w:rPr>
-              <w:t xml:space="preserve"> Online Meeting</w:t>
+                <w:rFonts w:asciiTheme="minorHAnsi" w:hAnsiTheme="minorHAnsi" w:hint="eastAsia"/>
+                <w:sz w:val="24"/>
+                <w:lang w:eastAsia="zh-CN"/>
+              </w:rPr>
+            </w:pPr>
+            <w:r>
+              <w:rPr>
+                <w:rFonts w:asciiTheme="minorHAnsi" w:hAnsiTheme="minorHAnsi" w:hint="eastAsia"/>
+                <w:sz w:val="24"/>
+                <w:lang w:eastAsia="zh-CN"/>
+              </w:rPr>
+              <w:t>Z</w:t>
+            </w:r>
+            <w:r>
+              <w:rPr>
+                <w:rFonts w:asciiTheme="minorHAnsi" w:hAnsiTheme="minorHAnsi"/>
+                <w:sz w:val="24"/>
+                <w:lang w:eastAsia="zh-CN"/>
+              </w:rPr>
+              <w:t>oom Online Meeting</w:t>
             </w:r>
           </w:p>
         </w:tc>
@@ -2329,23 +2366,23 @@
                 <w:sz w:val="24"/>
                 <w:lang w:eastAsia="zh-CN"/>
               </w:rPr>
-              <w:t xml:space="preserve">020/09/04 </w:t>
-            </w:r>
-            <w:r>
-              <w:rPr>
-                <w:rFonts w:asciiTheme="minorHAnsi" w:hAnsiTheme="minorHAnsi"/>
-                <w:sz w:val="24"/>
-                <w:lang w:eastAsia="zh-CN"/>
-              </w:rPr>
-              <w:t>22</w:t>
-            </w:r>
-            <w:r>
-              <w:rPr>
-                <w:rFonts w:asciiTheme="minorHAnsi" w:hAnsiTheme="minorHAnsi"/>
-                <w:sz w:val="24"/>
-                <w:lang w:eastAsia="zh-CN"/>
-              </w:rPr>
-              <w:t>:00 UTC + 10:00</w:t>
+              <w:t>020/09/0</w:t>
+            </w:r>
+            <w:r>
+              <w:rPr>
+                <w:rFonts w:asciiTheme="minorHAnsi" w:hAnsiTheme="minorHAnsi"/>
+                <w:sz w:val="24"/>
+                <w:lang w:eastAsia="zh-CN"/>
+              </w:rPr>
+              <w:t xml:space="preserve">4 19:00 </w:t>
+            </w:r>
+            <w:r>
+              <w:rPr>
+                <w:rFonts w:asciiTheme="minorHAnsi" w:hAnsiTheme="minorHAnsi"/>
+                <w:sz w:val="24"/>
+                <w:lang w:eastAsia="zh-CN"/>
+              </w:rPr>
+              <w:t>UTC + 10:00</w:t>
             </w:r>
           </w:p>
         </w:tc>

</xml_diff>

<commit_message>
Having updated Meeting Minute 2.
</commit_message>
<xml_diff>
--- a/Meeting Minutes/MeetingMinutes 1.docx
+++ b/Meeting Minutes/MeetingMinutes 1.docx
@@ -190,7 +190,7 @@
           <w:p>
             <w:pPr>
               <w:rPr>
-                <w:rFonts w:asciiTheme="minorHAnsi" w:hAnsiTheme="minorHAnsi" w:hint="eastAsia"/>
+                <w:rFonts w:asciiTheme="minorHAnsi" w:hAnsiTheme="minorHAnsi"/>
                 <w:sz w:val="24"/>
                 <w:lang w:eastAsia="zh-CN"/>
               </w:rPr>
@@ -284,7 +284,7 @@
           <w:p>
             <w:pPr>
               <w:rPr>
-                <w:rFonts w:asciiTheme="minorHAnsi" w:hAnsiTheme="minorHAnsi" w:hint="eastAsia"/>
+                <w:rFonts w:asciiTheme="minorHAnsi" w:hAnsiTheme="minorHAnsi"/>
                 <w:sz w:val="24"/>
                 <w:lang w:eastAsia="zh-CN"/>
               </w:rPr>
@@ -423,7 +423,7 @@
           <w:p>
             <w:pPr>
               <w:rPr>
-                <w:rFonts w:asciiTheme="minorHAnsi" w:hAnsiTheme="minorHAnsi" w:hint="eastAsia"/>
+                <w:rFonts w:asciiTheme="minorHAnsi" w:hAnsiTheme="minorHAnsi"/>
                 <w:sz w:val="24"/>
                 <w:lang w:eastAsia="zh-CN"/>
               </w:rPr>
@@ -582,34 +582,34 @@
           <w:p>
             <w:pPr>
               <w:rPr>
+                <w:rFonts w:asciiTheme="minorHAnsi" w:hAnsiTheme="minorHAnsi"/>
+                <w:sz w:val="24"/>
+                <w:lang w:eastAsia="zh-CN"/>
+              </w:rPr>
+            </w:pPr>
+            <w:r>
+              <w:rPr>
+                <w:rFonts w:asciiTheme="minorHAnsi" w:hAnsiTheme="minorHAnsi"/>
+                <w:sz w:val="24"/>
+                <w:lang w:eastAsia="zh-CN"/>
+              </w:rPr>
+              <w:t>(1) Creating the WeChat group of our team.</w:t>
+            </w:r>
+          </w:p>
+          <w:p>
+            <w:pPr>
+              <w:rPr>
+                <w:rFonts w:asciiTheme="minorHAnsi" w:hAnsiTheme="minorHAnsi"/>
+                <w:sz w:val="24"/>
+                <w:lang w:eastAsia="zh-CN"/>
+              </w:rPr>
+            </w:pPr>
+            <w:r>
+              <w:rPr>
                 <w:rFonts w:asciiTheme="minorHAnsi" w:hAnsiTheme="minorHAnsi" w:hint="eastAsia"/>
                 <w:sz w:val="24"/>
                 <w:lang w:eastAsia="zh-CN"/>
               </w:rPr>
-            </w:pPr>
-            <w:r>
-              <w:rPr>
-                <w:rFonts w:asciiTheme="minorHAnsi" w:hAnsiTheme="minorHAnsi"/>
-                <w:sz w:val="24"/>
-                <w:lang w:eastAsia="zh-CN"/>
-              </w:rPr>
-              <w:t>(1) Creating the WeChat group of our team.</w:t>
-            </w:r>
-          </w:p>
-          <w:p>
-            <w:pPr>
-              <w:rPr>
-                <w:rFonts w:asciiTheme="minorHAnsi" w:hAnsiTheme="minorHAnsi" w:hint="eastAsia"/>
-                <w:sz w:val="24"/>
-                <w:lang w:eastAsia="zh-CN"/>
-              </w:rPr>
-            </w:pPr>
-            <w:r>
-              <w:rPr>
-                <w:rFonts w:asciiTheme="minorHAnsi" w:hAnsiTheme="minorHAnsi" w:hint="eastAsia"/>
-                <w:sz w:val="24"/>
-                <w:lang w:eastAsia="zh-CN"/>
-              </w:rPr>
               <w:t>(</w:t>
             </w:r>
             <w:r>
@@ -620,6 +620,15 @@
               </w:rPr>
               <w:t>2) Registering our team information on Canvas.</w:t>
             </w:r>
+          </w:p>
+          <w:p>
+            <w:pPr>
+              <w:rPr>
+                <w:rFonts w:asciiTheme="minorHAnsi" w:hAnsiTheme="minorHAnsi"/>
+                <w:sz w:val="24"/>
+                <w:lang w:eastAsia="zh-CN"/>
+              </w:rPr>
+            </w:pPr>
           </w:p>
         </w:tc>
         <w:tc>
@@ -629,7 +638,7 @@
           <w:p>
             <w:pPr>
               <w:rPr>
-                <w:rFonts w:asciiTheme="minorHAnsi" w:hAnsiTheme="minorHAnsi" w:hint="eastAsia"/>
+                <w:rFonts w:asciiTheme="minorHAnsi" w:hAnsiTheme="minorHAnsi"/>
                 <w:sz w:val="24"/>
                 <w:lang w:eastAsia="zh-CN"/>
               </w:rPr>
@@ -693,23 +702,7 @@
                 <w:sz w:val="24"/>
                 <w:lang w:eastAsia="zh-CN"/>
               </w:rPr>
-              <w:t>8</w:t>
-            </w:r>
-            <w:r>
-              <w:rPr>
-                <w:rFonts w:asciiTheme="minorHAnsi" w:hAnsiTheme="minorHAnsi"/>
-                <w:sz w:val="24"/>
-                <w:lang w:eastAsia="zh-CN"/>
-              </w:rPr>
-              <w:t>/</w:t>
-            </w:r>
-            <w:r>
-              <w:rPr>
-                <w:rFonts w:asciiTheme="minorHAnsi" w:hAnsiTheme="minorHAnsi"/>
-                <w:sz w:val="24"/>
-                <w:lang w:eastAsia="zh-CN"/>
-              </w:rPr>
-              <w:t>24</w:t>
+              <w:t>8/24</w:t>
             </w:r>
           </w:p>
         </w:tc>
@@ -722,10 +715,35 @@
           <w:p>
             <w:pPr>
               <w:rPr>
+                <w:rFonts w:asciiTheme="minorHAnsi" w:hAnsiTheme="minorHAnsi"/>
+                <w:sz w:val="24"/>
+                <w:lang w:eastAsia="zh-CN"/>
+              </w:rPr>
+            </w:pPr>
+            <w:r>
+              <w:rPr>
                 <w:rFonts w:asciiTheme="minorHAnsi" w:hAnsiTheme="minorHAnsi" w:hint="eastAsia"/>
                 <w:sz w:val="24"/>
                 <w:lang w:eastAsia="zh-CN"/>
               </w:rPr>
+              <w:t>A</w:t>
+            </w:r>
+            <w:r>
+              <w:rPr>
+                <w:rFonts w:asciiTheme="minorHAnsi" w:hAnsiTheme="minorHAnsi"/>
+                <w:sz w:val="24"/>
+                <w:lang w:eastAsia="zh-CN"/>
+              </w:rPr>
+              <w:t>ssignment 1 Pre-preparation:</w:t>
+            </w:r>
+          </w:p>
+          <w:p>
+            <w:pPr>
+              <w:rPr>
+                <w:rFonts w:asciiTheme="minorHAnsi" w:hAnsiTheme="minorHAnsi"/>
+                <w:sz w:val="24"/>
+                <w:lang w:eastAsia="zh-CN"/>
+              </w:rPr>
             </w:pPr>
             <w:r>
               <w:rPr>
@@ -733,15 +751,15 @@
                 <w:sz w:val="24"/>
                 <w:lang w:eastAsia="zh-CN"/>
               </w:rPr>
-              <w:t>A</w:t>
-            </w:r>
-            <w:r>
-              <w:rPr>
-                <w:rFonts w:asciiTheme="minorHAnsi" w:hAnsiTheme="minorHAnsi"/>
-                <w:sz w:val="24"/>
-                <w:lang w:eastAsia="zh-CN"/>
-              </w:rPr>
-              <w:t>ssignment 1 Pre-preparation:</w:t>
+              <w:t>(</w:t>
+            </w:r>
+            <w:r>
+              <w:rPr>
+                <w:rFonts w:asciiTheme="minorHAnsi" w:hAnsiTheme="minorHAnsi"/>
+                <w:sz w:val="24"/>
+                <w:lang w:eastAsia="zh-CN"/>
+              </w:rPr>
+              <w:t>1) Downloading all the data required from Kaggle.</w:t>
             </w:r>
           </w:p>
           <w:p>
@@ -766,33 +784,17 @@
                 <w:sz w:val="24"/>
                 <w:lang w:eastAsia="zh-CN"/>
               </w:rPr>
-              <w:t>1) Downloading all the data required from Kaggle.</w:t>
-            </w:r>
-          </w:p>
-          <w:p>
-            <w:pPr>
-              <w:rPr>
-                <w:rFonts w:asciiTheme="minorHAnsi" w:hAnsiTheme="minorHAnsi" w:hint="eastAsia"/>
-                <w:sz w:val="24"/>
-                <w:lang w:eastAsia="zh-CN"/>
-              </w:rPr>
-            </w:pPr>
-            <w:r>
-              <w:rPr>
-                <w:rFonts w:asciiTheme="minorHAnsi" w:hAnsiTheme="minorHAnsi" w:hint="eastAsia"/>
-                <w:sz w:val="24"/>
-                <w:lang w:eastAsia="zh-CN"/>
-              </w:rPr>
-              <w:t>(</w:t>
-            </w:r>
-            <w:r>
-              <w:rPr>
-                <w:rFonts w:asciiTheme="minorHAnsi" w:hAnsiTheme="minorHAnsi"/>
-                <w:sz w:val="24"/>
-                <w:lang w:eastAsia="zh-CN"/>
-              </w:rPr>
               <w:t>2) Reading the specification of assignment 1.</w:t>
             </w:r>
+          </w:p>
+          <w:p>
+            <w:pPr>
+              <w:rPr>
+                <w:rFonts w:asciiTheme="minorHAnsi" w:hAnsiTheme="minorHAnsi"/>
+                <w:sz w:val="24"/>
+                <w:lang w:eastAsia="zh-CN"/>
+              </w:rPr>
+            </w:pPr>
           </w:p>
         </w:tc>
         <w:tc>
@@ -865,23 +867,7 @@
                 <w:sz w:val="24"/>
                 <w:lang w:eastAsia="zh-CN"/>
               </w:rPr>
-              <w:t>8</w:t>
-            </w:r>
-            <w:r>
-              <w:rPr>
-                <w:rFonts w:asciiTheme="minorHAnsi" w:hAnsiTheme="minorHAnsi"/>
-                <w:sz w:val="24"/>
-                <w:lang w:eastAsia="zh-CN"/>
-              </w:rPr>
-              <w:t>/</w:t>
-            </w:r>
-            <w:r>
-              <w:rPr>
-                <w:rFonts w:asciiTheme="minorHAnsi" w:hAnsiTheme="minorHAnsi"/>
-                <w:sz w:val="24"/>
-                <w:lang w:eastAsia="zh-CN"/>
-              </w:rPr>
-              <w:t>31</w:t>
+              <w:t>8/31</w:t>
             </w:r>
           </w:p>
         </w:tc>
@@ -1050,14 +1036,6 @@
       <w:r>
         <w:t>Items discussed and decisions made</w:t>
       </w:r>
-    </w:p>
-    <w:p>
-      <w:pPr>
-        <w:rPr>
-          <w:rFonts w:asciiTheme="minorHAnsi" w:hAnsiTheme="minorHAnsi"/>
-          <w:sz w:val="24"/>
-        </w:rPr>
-      </w:pPr>
     </w:p>
     <w:tbl>
       <w:tblPr>
@@ -1123,7 +1101,7 @@
           <w:p>
             <w:pPr>
               <w:rPr>
-                <w:rFonts w:asciiTheme="minorHAnsi" w:hAnsiTheme="minorHAnsi" w:hint="eastAsia"/>
+                <w:rFonts w:asciiTheme="minorHAnsi" w:hAnsiTheme="minorHAnsi"/>
                 <w:sz w:val="24"/>
                 <w:lang w:eastAsia="zh-CN"/>
               </w:rPr>
@@ -1161,7 +1139,7 @@
           <w:p>
             <w:pPr>
               <w:rPr>
-                <w:rFonts w:asciiTheme="minorHAnsi" w:hAnsiTheme="minorHAnsi" w:hint="eastAsia"/>
+                <w:rFonts w:asciiTheme="minorHAnsi" w:hAnsiTheme="minorHAnsi"/>
                 <w:sz w:val="24"/>
                 <w:lang w:eastAsia="zh-CN"/>
               </w:rPr>
@@ -1193,7 +1171,7 @@
           <w:p>
             <w:pPr>
               <w:rPr>
-                <w:rFonts w:asciiTheme="minorHAnsi" w:hAnsiTheme="minorHAnsi" w:hint="eastAsia"/>
+                <w:rFonts w:asciiTheme="minorHAnsi" w:hAnsiTheme="minorHAnsi"/>
                 <w:sz w:val="24"/>
                 <w:lang w:eastAsia="zh-CN"/>
               </w:rPr>
@@ -1262,7 +1240,7 @@
           <w:p>
             <w:pPr>
               <w:rPr>
-                <w:rFonts w:asciiTheme="minorHAnsi" w:hAnsiTheme="minorHAnsi" w:hint="eastAsia"/>
+                <w:rFonts w:asciiTheme="minorHAnsi" w:hAnsiTheme="minorHAnsi"/>
                 <w:sz w:val="24"/>
                 <w:lang w:eastAsia="zh-CN"/>
               </w:rPr>
@@ -1332,7 +1310,7 @@
           <w:p>
             <w:pPr>
               <w:rPr>
-                <w:rFonts w:asciiTheme="minorHAnsi" w:hAnsiTheme="minorHAnsi" w:hint="eastAsia"/>
+                <w:rFonts w:asciiTheme="minorHAnsi" w:hAnsiTheme="minorHAnsi"/>
                 <w:sz w:val="24"/>
                 <w:lang w:eastAsia="zh-CN"/>
               </w:rPr>
@@ -1396,7 +1374,7 @@
           <w:p>
             <w:pPr>
               <w:rPr>
-                <w:rFonts w:asciiTheme="minorHAnsi" w:hAnsiTheme="minorHAnsi" w:hint="eastAsia"/>
+                <w:rFonts w:asciiTheme="minorHAnsi" w:hAnsiTheme="minorHAnsi"/>
                 <w:sz w:val="24"/>
                 <w:lang w:eastAsia="zh-CN"/>
               </w:rPr>
@@ -1452,15 +1430,7 @@
                 <w:sz w:val="24"/>
                 <w:lang w:eastAsia="zh-CN"/>
               </w:rPr>
-              <w:t xml:space="preserve">rying </w:t>
-            </w:r>
-            <w:r>
-              <w:rPr>
-                <w:rFonts w:asciiTheme="minorHAnsi" w:hAnsiTheme="minorHAnsi"/>
-                <w:sz w:val="24"/>
-                <w:lang w:eastAsia="zh-CN"/>
-              </w:rPr>
-              <w:t xml:space="preserve">to </w:t>
+              <w:t xml:space="preserve">rying to </w:t>
             </w:r>
             <w:r>
               <w:rPr>
@@ -1476,15 +1446,7 @@
                 <w:sz w:val="24"/>
                 <w:lang w:eastAsia="zh-CN"/>
               </w:rPr>
-              <w:t xml:space="preserve"> cut down the raw data</w:t>
-            </w:r>
-            <w:r>
-              <w:rPr>
-                <w:rFonts w:asciiTheme="minorHAnsi" w:hAnsiTheme="minorHAnsi"/>
-                <w:sz w:val="24"/>
-                <w:lang w:eastAsia="zh-CN"/>
-              </w:rPr>
-              <w:t>.</w:t>
+              <w:t xml:space="preserve"> cut down the raw data.</w:t>
             </w:r>
           </w:p>
         </w:tc>
@@ -1497,7 +1459,7 @@
           <w:p>
             <w:pPr>
               <w:rPr>
-                <w:rFonts w:asciiTheme="minorHAnsi" w:hAnsiTheme="minorHAnsi" w:hint="eastAsia"/>
+                <w:rFonts w:asciiTheme="minorHAnsi" w:hAnsiTheme="minorHAnsi"/>
                 <w:sz w:val="24"/>
                 <w:lang w:eastAsia="zh-CN"/>
               </w:rPr>
@@ -1704,6 +1666,15 @@
               <w:t xml:space="preserve"> before the deadline.</w:t>
             </w:r>
           </w:p>
+          <w:p>
+            <w:pPr>
+              <w:rPr>
+                <w:rFonts w:asciiTheme="minorHAnsi" w:hAnsiTheme="minorHAnsi"/>
+                <w:sz w:val="24"/>
+                <w:lang w:eastAsia="zh-CN"/>
+              </w:rPr>
+            </w:pPr>
+          </w:p>
         </w:tc>
         <w:tc>
           <w:tcPr>
@@ -1712,7 +1683,7 @@
           <w:p>
             <w:pPr>
               <w:rPr>
-                <w:rFonts w:asciiTheme="minorHAnsi" w:hAnsiTheme="minorHAnsi" w:hint="eastAsia"/>
+                <w:rFonts w:asciiTheme="minorHAnsi" w:hAnsiTheme="minorHAnsi"/>
                 <w:sz w:val="24"/>
                 <w:lang w:eastAsia="zh-CN"/>
               </w:rPr>
@@ -1742,7 +1713,7 @@
           <w:p>
             <w:pPr>
               <w:rPr>
-                <w:rFonts w:asciiTheme="minorHAnsi" w:hAnsiTheme="minorHAnsi" w:hint="eastAsia"/>
+                <w:rFonts w:asciiTheme="minorHAnsi" w:hAnsiTheme="minorHAnsi"/>
                 <w:sz w:val="24"/>
                 <w:lang w:eastAsia="zh-CN"/>
               </w:rPr>
@@ -1774,7 +1745,7 @@
           <w:p>
             <w:pPr>
               <w:rPr>
-                <w:rFonts w:asciiTheme="minorHAnsi" w:hAnsiTheme="minorHAnsi" w:hint="eastAsia"/>
+                <w:rFonts w:asciiTheme="minorHAnsi" w:hAnsiTheme="minorHAnsi"/>
                 <w:sz w:val="24"/>
                 <w:lang w:eastAsia="zh-CN"/>
               </w:rPr>
@@ -1868,7 +1839,7 @@
           <w:p>
             <w:pPr>
               <w:rPr>
-                <w:rFonts w:asciiTheme="minorHAnsi" w:hAnsiTheme="minorHAnsi" w:hint="eastAsia"/>
+                <w:rFonts w:asciiTheme="minorHAnsi" w:hAnsiTheme="minorHAnsi"/>
                 <w:sz w:val="24"/>
                 <w:lang w:eastAsia="zh-CN"/>
               </w:rPr>
@@ -1900,7 +1871,7 @@
           <w:p>
             <w:pPr>
               <w:rPr>
-                <w:rFonts w:asciiTheme="minorHAnsi" w:hAnsiTheme="minorHAnsi" w:hint="eastAsia"/>
+                <w:rFonts w:asciiTheme="minorHAnsi" w:hAnsiTheme="minorHAnsi"/>
                 <w:sz w:val="24"/>
                 <w:lang w:eastAsia="zh-CN"/>
               </w:rPr>
@@ -1956,7 +1927,7 @@
           <w:p>
             <w:pPr>
               <w:rPr>
-                <w:rFonts w:asciiTheme="minorHAnsi" w:hAnsiTheme="minorHAnsi" w:hint="eastAsia"/>
+                <w:rFonts w:asciiTheme="minorHAnsi" w:hAnsiTheme="minorHAnsi"/>
                 <w:sz w:val="24"/>
                 <w:lang w:eastAsia="zh-CN"/>
               </w:rPr>
@@ -2022,15 +1993,7 @@
                 <w:sz w:val="24"/>
                 <w:lang w:eastAsia="zh-CN"/>
               </w:rPr>
-              <w:t>020/09/0</w:t>
-            </w:r>
-            <w:r>
-              <w:rPr>
-                <w:rFonts w:asciiTheme="minorHAnsi" w:hAnsiTheme="minorHAnsi"/>
-                <w:sz w:val="24"/>
-                <w:lang w:eastAsia="zh-CN"/>
-              </w:rPr>
-              <w:t>3</w:t>
+              <w:t>020/09/03</w:t>
             </w:r>
           </w:p>
         </w:tc>
@@ -2093,7 +2056,7 @@
           <w:p>
             <w:pPr>
               <w:rPr>
-                <w:rFonts w:asciiTheme="minorHAnsi" w:hAnsiTheme="minorHAnsi" w:hint="eastAsia"/>
+                <w:rFonts w:asciiTheme="minorHAnsi" w:hAnsiTheme="minorHAnsi"/>
                 <w:sz w:val="24"/>
                 <w:lang w:eastAsia="zh-CN"/>
               </w:rPr>
@@ -2296,26 +2259,26 @@
           <w:p>
             <w:pPr>
               <w:rPr>
-                <w:rFonts w:asciiTheme="minorHAnsi" w:hAnsiTheme="minorHAnsi" w:hint="eastAsia"/>
-                <w:sz w:val="24"/>
-                <w:lang w:eastAsia="zh-CN"/>
-              </w:rPr>
-            </w:pPr>
-            <w:r>
-              <w:rPr>
-                <w:rFonts w:asciiTheme="minorHAnsi" w:hAnsiTheme="minorHAnsi" w:hint="eastAsia"/>
-                <w:sz w:val="24"/>
-                <w:lang w:eastAsia="zh-CN"/>
-              </w:rPr>
-              <w:t>Z</w:t>
-            </w:r>
-            <w:r>
-              <w:rPr>
-                <w:rFonts w:asciiTheme="minorHAnsi" w:hAnsiTheme="minorHAnsi"/>
-                <w:sz w:val="24"/>
-                <w:lang w:eastAsia="zh-CN"/>
-              </w:rPr>
-              <w:t>oom Online Meeting</w:t>
+                <w:rFonts w:asciiTheme="minorHAnsi" w:hAnsiTheme="minorHAnsi"/>
+                <w:sz w:val="24"/>
+                <w:lang w:eastAsia="zh-CN"/>
+              </w:rPr>
+            </w:pPr>
+            <w:r>
+              <w:rPr>
+                <w:rFonts w:asciiTheme="minorHAnsi" w:hAnsiTheme="minorHAnsi"/>
+                <w:sz w:val="24"/>
+                <w:lang w:eastAsia="zh-CN"/>
+              </w:rPr>
+              <w:t>WeChat</w:t>
+            </w:r>
+            <w:r>
+              <w:rPr>
+                <w:rFonts w:asciiTheme="minorHAnsi" w:hAnsiTheme="minorHAnsi"/>
+                <w:sz w:val="24"/>
+                <w:lang w:eastAsia="zh-CN"/>
+              </w:rPr>
+              <w:t xml:space="preserve"> Online Meeting</w:t>
             </w:r>
           </w:p>
         </w:tc>
@@ -2366,23 +2329,23 @@
                 <w:sz w:val="24"/>
                 <w:lang w:eastAsia="zh-CN"/>
               </w:rPr>
-              <w:t>020/09/0</w:t>
-            </w:r>
-            <w:r>
-              <w:rPr>
-                <w:rFonts w:asciiTheme="minorHAnsi" w:hAnsiTheme="minorHAnsi"/>
-                <w:sz w:val="24"/>
-                <w:lang w:eastAsia="zh-CN"/>
-              </w:rPr>
-              <w:t xml:space="preserve">4 19:00 </w:t>
-            </w:r>
-            <w:r>
-              <w:rPr>
-                <w:rFonts w:asciiTheme="minorHAnsi" w:hAnsiTheme="minorHAnsi"/>
-                <w:sz w:val="24"/>
-                <w:lang w:eastAsia="zh-CN"/>
-              </w:rPr>
-              <w:t>UTC + 10:00</w:t>
+              <w:t xml:space="preserve">020/09/04 </w:t>
+            </w:r>
+            <w:r>
+              <w:rPr>
+                <w:rFonts w:asciiTheme="minorHAnsi" w:hAnsiTheme="minorHAnsi"/>
+                <w:sz w:val="24"/>
+                <w:lang w:eastAsia="zh-CN"/>
+              </w:rPr>
+              <w:t>22</w:t>
+            </w:r>
+            <w:r>
+              <w:rPr>
+                <w:rFonts w:asciiTheme="minorHAnsi" w:hAnsiTheme="minorHAnsi"/>
+                <w:sz w:val="24"/>
+                <w:lang w:eastAsia="zh-CN"/>
+              </w:rPr>
+              <w:t>:00 UTC + 10:00</w:t>
             </w:r>
           </w:p>
         </w:tc>

</xml_diff>